<commit_message>
fixed: fixed fig labels
</commit_message>
<xml_diff>
--- a/main_text.docx
+++ b/main_text.docx
@@ -2009,7 +2009,7 @@
     </w:p>
     <w:p>
       <w:pPr>
-        <w:pStyle w:val="Compact"/>
+        <w:pStyle w:val="CaptionedFigure"/>
       </w:pPr>
       <w:r>
         <w:drawing>
@@ -2056,16 +2056,10 @@
     </w:p>
     <w:p>
       <w:pPr>
-        <w:pStyle w:val="Compact"/>
-      </w:pPr>
-      <w:r>
-        <w:rPr>
-          <w:b/>
-        </w:rPr>
-        <w:t xml:space="preserve">Figure S1</w:t>
-      </w:r>
-      <w:r>
-        <w:t xml:space="preserve">: Scatter plot of XXX. Each point indicates XXXX.</w:t>
+        <w:pStyle w:val="ImageCaption"/>
+      </w:pPr>
+      <w:r>
+        <w:t xml:space="preserve">Figure 1 Scatter plot of XXX. Each point indicates XXXX.</w:t>
       </w:r>
     </w:p>
     <w:p>
@@ -2077,7 +2071,7 @@
     </w:p>
     <w:p>
       <w:pPr>
-        <w:pStyle w:val="Compact"/>
+        <w:pStyle w:val="CaptionedFigure"/>
       </w:pPr>
       <w:r>
         <w:drawing>
@@ -2124,16 +2118,10 @@
     </w:p>
     <w:p>
       <w:pPr>
-        <w:pStyle w:val="Compact"/>
-      </w:pPr>
-      <w:r>
-        <w:rPr>
-          <w:b/>
-        </w:rPr>
-        <w:t xml:space="preserve">Figure S2</w:t>
-      </w:r>
-      <w:r>
-        <w:t xml:space="preserve">: Boxplot of XXXX.</w:t>
+        <w:pStyle w:val="ImageCaption"/>
+      </w:pPr>
+      <w:r>
+        <w:t xml:space="preserve">Figure 2 Boxplot of XXXX.</w:t>
       </w:r>
     </w:p>
     <w:sectPr>

</xml_diff>

<commit_message>
style: example for git diff
</commit_message>
<xml_diff>
--- a/main_text.docx
+++ b/main_text.docx
@@ -177,7 +177,13 @@
         <w:t xml:space="preserve">)</w:t>
       </w:r>
       <w:r>
-        <w:t xml:space="preserve">. Some more text</w:t>
+        <w:t xml:space="preserve">.</w:t>
+      </w:r>
+      <w:r>
+        <w:t xml:space="preserve"> </w:t>
+      </w:r>
+      <w:r>
+        <w:t xml:space="preserve">Some more text</w:t>
       </w:r>
       <w:r>
         <w:t xml:space="preserve"> </w:t>
@@ -200,7 +206,13 @@
         <w:t xml:space="preserve">)</w:t>
       </w:r>
       <w:r>
-        <w:t xml:space="preserve">. More text</w:t>
+        <w:t xml:space="preserve">.</w:t>
+      </w:r>
+      <w:r>
+        <w:t xml:space="preserve"> </w:t>
+      </w:r>
+      <w:r>
+        <w:t xml:space="preserve">More text</w:t>
       </w:r>
       <w:r>
         <w:t xml:space="preserve"> </w:t>
@@ -532,16 +544,28 @@
         <w:t xml:space="preserve">1</w:t>
       </w:r>
       <w:r>
-        <w:t xml:space="preserve">). We also found xxx (Fig.</w:t>
+        <w:t xml:space="preserve">).</w:t>
       </w:r>
       <w:r>
         <w:t xml:space="preserve"> </w:t>
       </w:r>
       <w:r>
+        <w:t xml:space="preserve">We also found xxx (Fig.</w:t>
+      </w:r>
+      <w:r>
+        <w:t xml:space="preserve"> </w:t>
+      </w:r>
+      <w:r>
         <w:t xml:space="preserve">2</w:t>
       </w:r>
       <w:r>
-        <w:t xml:space="preserve">) yay! We didn’t find xxxx.</w:t>
+        <w:t xml:space="preserve">) yay!</w:t>
+      </w:r>
+      <w:r>
+        <w:t xml:space="preserve"> </w:t>
+      </w:r>
+      <w:r>
+        <w:t xml:space="preserve">We did not find xxxx.</w:t>
       </w:r>
     </w:p>
     <w:p>

</xml_diff>